<commit_message>
Handle threshold and XOR operator in transition rules
</commit_message>
<xml_diff>
--- a/doc/TabularQual_specification_v0.1.3.docx
+++ b/doc/TabularQual_specification_v0.1.3.docx
@@ -10626,6 +10626,118 @@
           </w:tcPr>
           <w:p>
             <w:pPr>
+              <w:spacing w:after="200" w:lineRule="auto"/>
+              <w:jc w:val="both"/>
+              <w:rPr>
+                <w:rFonts w:ascii="Courier New" w:cs="Courier New" w:eastAsia="Courier New" w:hAnsi="Courier New"/>
+                <w:color w:val="0a0a0a"/>
+                <w:shd w:fill="eaeaea" w:val="clear"/>
+              </w:rPr>
+            </w:pPr>
+            <w:r>
+              <w:rPr>
+                <w:rFonts w:ascii="Courier New" w:cs="Courier New" w:eastAsia="Courier New" w:hAnsi="Courier New"/>
+                <w:color w:val="0a0a0a"/>
+                <w:shd w:fill="eaeaea" w:val="clear"/>
+                <w:rtl w:val="0"/>
+              </w:rPr>
+              <w:t xml:space="preserve">^</w:t>
+            </w:r>
+          </w:p>
+        </w:tc>
+        <w:tc>
+          <w:tcPr>
+            <w:tcBorders>
+              <w:top w:color="000000" w:space="0" w:sz="0" w:val="nil"/>
+              <w:left w:color="000000" w:space="0" w:sz="0" w:val="nil"/>
+              <w:bottom w:color="000000" w:space="0" w:sz="0" w:val="nil"/>
+              <w:right w:color="000000" w:space="0" w:sz="0" w:val="nil"/>
+            </w:tcBorders>
+            <w:tcMar>
+              <w:top w:w="100.0" w:type="dxa"/>
+              <w:left w:w="100.0" w:type="dxa"/>
+              <w:bottom w:w="100.0" w:type="dxa"/>
+              <w:right w:w="100.0" w:type="dxa"/>
+            </w:tcMar>
+            <w:vAlign w:val="top"/>
+          </w:tcPr>
+          <w:p>
+            <w:pPr>
+              <w:jc w:val="both"/>
+              <w:rPr>
+                <w:sz w:val="20"/>
+                <w:szCs w:val="20"/>
+              </w:rPr>
+            </w:pPr>
+            <w:r>
+              <w:rPr>
+                <w:sz w:val="20"/>
+                <w:szCs w:val="20"/>
+                <w:rtl w:val="0"/>
+              </w:rPr>
+              <w:t xml:space="preserve">Boolean “XOR” operator</w:t>
+            </w:r>
+          </w:p>
+        </w:tc>
+        <w:tc>
+          <w:tcPr>
+            <w:tcBorders>
+              <w:top w:color="000000" w:space="0" w:sz="0" w:val="nil"/>
+              <w:left w:color="000000" w:space="0" w:sz="0" w:val="nil"/>
+              <w:bottom w:color="000000" w:space="0" w:sz="0" w:val="nil"/>
+              <w:right w:color="000000" w:space="0" w:sz="0" w:val="nil"/>
+            </w:tcBorders>
+            <w:tcMar>
+              <w:top w:w="100.0" w:type="dxa"/>
+              <w:left w:w="100.0" w:type="dxa"/>
+              <w:bottom w:w="100.0" w:type="dxa"/>
+              <w:right w:w="100.0" w:type="dxa"/>
+            </w:tcMar>
+            <w:vAlign w:val="top"/>
+          </w:tcPr>
+          <w:p>
+            <w:pPr>
+              <w:jc w:val="both"/>
+              <w:rPr>
+                <w:sz w:val="20"/>
+                <w:szCs w:val="20"/>
+              </w:rPr>
+            </w:pPr>
+            <w:r>
+              <w:rPr>
+                <w:sz w:val="20"/>
+                <w:szCs w:val="20"/>
+                <w:rtl w:val="0"/>
+              </w:rPr>
+              <w:t xml:space="preserve">A ^ B</w:t>
+            </w:r>
+          </w:p>
+        </w:tc>
+      </w:tr>
+      <w:tr>
+        <w:trPr>
+          <w:cantSplit w:val="0"/>
+          <w:trHeight w:val="823.4326171874999" w:hRule="atLeast"/>
+          <w:tblHeader w:val="0"/>
+        </w:trPr>
+        <w:tc>
+          <w:tcPr>
+            <w:tcBorders>
+              <w:top w:color="000000" w:space="0" w:sz="0" w:val="nil"/>
+              <w:left w:color="000000" w:space="0" w:sz="0" w:val="nil"/>
+              <w:bottom w:color="000000" w:space="0" w:sz="0" w:val="nil"/>
+              <w:right w:color="000000" w:space="0" w:sz="0" w:val="nil"/>
+            </w:tcBorders>
+            <w:tcMar>
+              <w:top w:w="100.0" w:type="dxa"/>
+              <w:left w:w="100.0" w:type="dxa"/>
+              <w:bottom w:w="100.0" w:type="dxa"/>
+              <w:right w:w="100.0" w:type="dxa"/>
+            </w:tcMar>
+            <w:vAlign w:val="center"/>
+          </w:tcPr>
+          <w:p>
+            <w:pPr>
               <w:keepNext w:val="0"/>
               <w:keepLines w:val="0"/>
               <w:widowControl w:val="1"/>
@@ -11694,6 +11806,34 @@
           <w:rtl w:val="0"/>
         </w:rPr>
         <w:t xml:space="preserve"> - Both A and B are active (level ≥ 1 for multi-valued)</w:t>
+      </w:r>
+    </w:p>
+    <w:p>
+      <w:pPr>
+        <w:numPr>
+          <w:ilvl w:val="0"/>
+          <w:numId w:val="3"/>
+        </w:numPr>
+        <w:spacing w:after="0" w:afterAutospacing="0" w:lineRule="auto"/>
+        <w:ind w:left="720" w:hanging="360"/>
+        <w:jc w:val="both"/>
+      </w:pPr>
+      <w:r>
+        <w:rPr>
+          <w:rFonts w:ascii="Courier New" w:cs="Courier New" w:eastAsia="Courier New" w:hAnsi="Courier New"/>
+          <w:color w:val="0a0a0a"/>
+          <w:sz w:val="20"/>
+          <w:szCs w:val="20"/>
+          <w:shd w:fill="eaeaea" w:val="clear"/>
+          <w:rtl w:val="0"/>
+        </w:rPr>
+        <w:t xml:space="preserve">A ^ B</w:t>
+      </w:r>
+      <w:r>
+        <w:rPr>
+          <w:rtl w:val="0"/>
+        </w:rPr>
+        <w:t xml:space="preserve"> - Exactly one of A or B is active (XOR)</w:t>
       </w:r>
     </w:p>
     <w:p>

</xml_diff>